<commit_message>
cluster and ROC high quality image
</commit_message>
<xml_diff>
--- a/Outputs/Tables/Table 6.docx
+++ b/Outputs/Tables/Table 6.docx
@@ -759,7 +759,37 @@
                 <w:szCs w:val="20"/>
                 <w:lang w:val="en-NO"/>
               </w:rPr>
-              <w:t>Medium: 6 to 24-months (Class 1)</w:t>
+              <w:t xml:space="preserve">Medium: </w:t>
+            </w:r>
+            <w:r>
+              <w:rPr>
+                <w:rFonts w:ascii="Times New Roman" w:eastAsia="Times New Roman" w:hAnsi="Times New Roman" w:cs="Times New Roman"/>
+                <w:color w:val="000000"/>
+                <w:sz w:val="20"/>
+                <w:szCs w:val="20"/>
+                <w:lang w:val="en-NO"/>
+              </w:rPr>
+              <w:t>6 months - 2 years</w:t>
+            </w:r>
+            <w:r>
+              <w:rPr>
+                <w:rFonts w:ascii="Times New Roman" w:eastAsia="Times New Roman" w:hAnsi="Times New Roman" w:cs="Times New Roman"/>
+                <w:color w:val="000000"/>
+                <w:sz w:val="20"/>
+                <w:szCs w:val="20"/>
+                <w:lang w:val="en-NO"/>
+              </w:rPr>
+              <w:t xml:space="preserve"> </w:t>
+            </w:r>
+            <w:r>
+              <w:rPr>
+                <w:rFonts w:ascii="Times New Roman" w:eastAsia="Times New Roman" w:hAnsi="Times New Roman" w:cs="Times New Roman"/>
+                <w:color w:val="000000"/>
+                <w:sz w:val="20"/>
+                <w:szCs w:val="20"/>
+                <w:lang w:val="en-NO"/>
+              </w:rPr>
+              <w:t>(Class 1)</w:t>
             </w:r>
           </w:p>
         </w:tc>

</xml_diff>